<commit_message>
correção de emergencia na arquitetura
</commit_message>
<xml_diff>
--- a/uml/explicacaoArquiteturaClasses.docx
+++ b/uml/explicacaoArquiteturaClasses.docx
@@ -11,6 +11,11 @@
       </w:r>
       <w:r>
         <w:t xml:space="preserve"> para as Classes de Objetos do sistema.</w:t>
+      </w:r>
+    </w:p>
+    <w:p>
+      <w:r>
+        <w:t>Os componentes do sistema vão linkeditar as Classes que tem o mesmo estereótipo de camada de arquitetura.</w:t>
       </w:r>
     </w:p>
     <w:sectPr>

</xml_diff>